<commit_message>
latest user stories doc
</commit_message>
<xml_diff>
--- a/docs/LAF_User_Stories.docx
+++ b/docs/LAF_User_Stories.docx
@@ -481,10 +481,7 @@
         </w:numPr>
       </w:pPr>
       <w:r>
-        <w:t xml:space="preserve">Clicking on the Cancel button </w:t>
-      </w:r>
-      <w:r>
-        <w:t xml:space="preserve">should present a </w:t>
+        <w:t xml:space="preserve">Clicking on the Cancel button should present a </w:t>
       </w:r>
       <w:proofErr w:type="spellStart"/>
       <w:r>
@@ -529,7 +526,13 @@
         <w:rPr>
           <w:highlight w:val="yellow"/>
         </w:rPr>
-        <w:t xml:space="preserve"> message changing to reflect the cancelled state</w:t>
+        <w:t xml:space="preserve"> message changing to reflect the cancelled </w:t>
+      </w:r>
+      <w:r>
+        <w:rPr>
+          <w:highlight w:val="yellow"/>
+        </w:rPr>
+        <w:t>status</w:t>
       </w:r>
     </w:p>
     <w:p>
@@ -632,13 +635,7 @@
         </w:numPr>
       </w:pPr>
       <w:r>
-        <w:t xml:space="preserve">Ensure you can navigate to a listing </w:t>
-      </w:r>
-      <w:r>
-        <w:t xml:space="preserve">someone else (another account) </w:t>
-      </w:r>
-      <w:r>
-        <w:t>created (reference previous story)</w:t>
+        <w:t>Ensure you can navigate to a listing someone else (another account) created (reference previous story)</w:t>
       </w:r>
     </w:p>
     <w:p>
@@ -687,10 +684,7 @@
         <w:t>Details of this item…</w:t>
       </w:r>
       <w:r>
-        <w:t xml:space="preserve"> and </w:t>
-      </w:r>
-      <w:r>
-        <w:t>image drag/drop (click to browse) file upload fields</w:t>
+        <w:t xml:space="preserve"> and image drag/drop (click to browse) file upload fields</w:t>
       </w:r>
     </w:p>
     <w:p>
@@ -711,13 +705,7 @@
         <w:t>Details of this item…</w:t>
       </w:r>
       <w:r>
-        <w:t xml:space="preserve"> text area &amp; s</w:t>
-      </w:r>
-      <w:r>
-        <w:t xml:space="preserve">electing an image file will upload the image to IPFS </w:t>
-      </w:r>
-      <w:r>
-        <w:t xml:space="preserve">should result in the </w:t>
+        <w:t xml:space="preserve"> text area &amp; selecting an image file will upload the image to IPFS should result in the </w:t>
       </w:r>
       <w:r>
         <w:rPr>
@@ -936,152 +924,548 @@
         <w:pStyle w:val="Heading3"/>
       </w:pPr>
       <w:r>
-        <w:t xml:space="preserve">As </w:t>
-      </w:r>
-      <w:r>
-        <w:t>Account</w:t>
+        <w:t xml:space="preserve">As Account A (creator) I want </w:t>
+      </w:r>
+      <w:r>
+        <w:t xml:space="preserve">to </w:t>
+      </w:r>
+      <w:r>
+        <w:t>confirm or reject a claim by Account B (matcher) that they have found my item based on the proof submitted</w:t>
+      </w:r>
+    </w:p>
+    <w:p>
+      <w:pPr>
+        <w:pStyle w:val="ListParagraph"/>
+        <w:numPr>
+          <w:ilvl w:val="0"/>
+          <w:numId w:val="6"/>
+        </w:numPr>
+      </w:pPr>
+      <w:r>
+        <w:t>Ensure you can navigate to a listing you created (reference previous story)</w:t>
+      </w:r>
+    </w:p>
+    <w:p>
+      <w:pPr>
+        <w:pStyle w:val="ListParagraph"/>
+        <w:numPr>
+          <w:ilvl w:val="0"/>
+          <w:numId w:val="2"/>
+        </w:numPr>
+      </w:pPr>
+      <w:r>
+        <w:t>Clicking on Yes, this is my item should present a model with text area for exchange details</w:t>
+      </w:r>
+    </w:p>
+    <w:p>
+      <w:pPr>
+        <w:pStyle w:val="ListParagraph"/>
+        <w:numPr>
+          <w:ilvl w:val="0"/>
+          <w:numId w:val="2"/>
+        </w:numPr>
+      </w:pPr>
+      <w:r>
+        <w:t xml:space="preserve">Entering details and clicking </w:t>
+      </w:r>
+      <w:r>
+        <w:rPr>
+          <w:b/>
+        </w:rPr>
+        <w:t>Submit</w:t>
+      </w:r>
+      <w:r>
+        <w:t xml:space="preserve"> should present a </w:t>
+      </w:r>
+      <w:proofErr w:type="spellStart"/>
+      <w:r>
+        <w:t>MetaMask</w:t>
+      </w:r>
+      <w:proofErr w:type="spellEnd"/>
+      <w:r>
+        <w:t xml:space="preserve"> transaction notification</w:t>
+      </w:r>
+    </w:p>
+    <w:p>
+      <w:pPr>
+        <w:pStyle w:val="ListParagraph"/>
+        <w:numPr>
+          <w:ilvl w:val="0"/>
+          <w:numId w:val="2"/>
+        </w:numPr>
+      </w:pPr>
+      <w:r>
+        <w:t xml:space="preserve">A confirmed transaction should result in the </w:t>
+      </w:r>
+      <w:r>
+        <w:t xml:space="preserve">item’s status and message changing </w:t>
+      </w:r>
+      <w:r>
+        <w:t xml:space="preserve">to </w:t>
+      </w:r>
+      <w:r>
+        <w:rPr>
+          <w:b/>
+        </w:rPr>
+        <w:t>Confirmed Found</w:t>
+      </w:r>
+      <w:r>
+        <w:t xml:space="preserve"> and </w:t>
+      </w:r>
+      <w:r>
+        <w:rPr>
+          <w:b/>
+        </w:rPr>
+        <w:t>Waiting for response from owner</w:t>
+      </w:r>
+      <w:r>
+        <w:t xml:space="preserve"> respectively</w:t>
+      </w:r>
+    </w:p>
+    <w:p>
+      <w:pPr>
+        <w:pStyle w:val="ListParagraph"/>
+      </w:pPr>
+    </w:p>
+    <w:p/>
+    <w:p>
+      <w:pPr>
+        <w:pStyle w:val="Heading3"/>
+      </w:pPr>
+      <w:r>
+        <w:t>As Account A (</w:t>
+      </w:r>
+      <w:r>
+        <w:t>creator</w:t>
+      </w:r>
+      <w:r>
+        <w:t>) I want to confirm a failed or successful recovery of an item</w:t>
+      </w:r>
+    </w:p>
+    <w:p>
+      <w:pPr>
+        <w:pStyle w:val="ListParagraph"/>
+        <w:numPr>
+          <w:ilvl w:val="0"/>
+          <w:numId w:val="6"/>
+        </w:numPr>
+      </w:pPr>
+      <w:r>
+        <w:t>Ensure you can navigate to a listing you created (reference previous story)</w:t>
+      </w:r>
+      <w:r>
+        <w:t>, after physical recovery has been done</w:t>
+      </w:r>
+    </w:p>
+    <w:p>
+      <w:pPr>
+        <w:pStyle w:val="ListParagraph"/>
+        <w:numPr>
+          <w:ilvl w:val="0"/>
+          <w:numId w:val="6"/>
+        </w:numPr>
+      </w:pPr>
+      <w:r>
+        <w:t xml:space="preserve">Item listing must be have </w:t>
+      </w:r>
+      <w:r>
+        <w:rPr>
+          <w:b/>
+        </w:rPr>
+        <w:t>Confirm Found</w:t>
+      </w:r>
+      <w:r>
+        <w:t xml:space="preserve"> status</w:t>
+      </w:r>
+    </w:p>
+    <w:p>
+      <w:pPr>
+        <w:pStyle w:val="ListParagraph"/>
+        <w:numPr>
+          <w:ilvl w:val="0"/>
+          <w:numId w:val="6"/>
+        </w:numPr>
+      </w:pPr>
+      <w:r>
+        <w:t xml:space="preserve">Verify </w:t>
+      </w:r>
+      <w:r>
+        <w:rPr>
+          <w:b/>
+        </w:rPr>
+        <w:t>Go collect your item</w:t>
+      </w:r>
+      <w:r>
+        <w:t xml:space="preserve"> message, as well as red </w:t>
+      </w:r>
+      <w:r>
+        <w:rPr>
+          <w:b/>
+        </w:rPr>
+        <w:t>Recovery Failed</w:t>
+      </w:r>
+      <w:r>
+        <w:t xml:space="preserve"> and </w:t>
+      </w:r>
+      <w:r>
+        <w:rPr>
+          <w:b/>
+        </w:rPr>
+        <w:t>green Set item as recovered</w:t>
+      </w:r>
+      <w:r>
+        <w:t xml:space="preserve"> buttons</w:t>
+      </w:r>
+    </w:p>
+    <w:p>
+      <w:pPr>
+        <w:pStyle w:val="ListParagraph"/>
+        <w:numPr>
+          <w:ilvl w:val="0"/>
+          <w:numId w:val="6"/>
+        </w:numPr>
+      </w:pPr>
+      <w:r>
+        <w:t xml:space="preserve">Clicking </w:t>
+      </w:r>
+      <w:r>
+        <w:rPr>
+          <w:b/>
+        </w:rPr>
+        <w:t>Set item as recovered</w:t>
+      </w:r>
+      <w:r>
+        <w:t xml:space="preserve"> button </w:t>
+      </w:r>
+      <w:r>
+        <w:t xml:space="preserve">should present a </w:t>
+      </w:r>
+      <w:proofErr w:type="spellStart"/>
+      <w:r>
+        <w:t>MetaMask</w:t>
+      </w:r>
+      <w:proofErr w:type="spellEnd"/>
+      <w:r>
+        <w:t xml:space="preserve"> transaction notification</w:t>
+      </w:r>
+    </w:p>
+    <w:p>
+      <w:pPr>
+        <w:pStyle w:val="ListParagraph"/>
+        <w:numPr>
+          <w:ilvl w:val="0"/>
+          <w:numId w:val="6"/>
+        </w:numPr>
+        <w:rPr>
+          <w:highlight w:val="yellow"/>
+        </w:rPr>
+      </w:pPr>
+      <w:r>
+        <w:rPr>
+          <w:highlight w:val="yellow"/>
+        </w:rPr>
+        <w:t xml:space="preserve">A confirmed transaction should result in the item’s status and message changing to </w:t>
+      </w:r>
+      <w:r>
+        <w:rPr>
+          <w:b/>
+          <w:highlight w:val="yellow"/>
+        </w:rPr>
+        <w:t xml:space="preserve">Recovered </w:t>
+      </w:r>
+      <w:r>
+        <w:rPr>
+          <w:highlight w:val="yellow"/>
+        </w:rPr>
+        <w:t xml:space="preserve">and </w:t>
+      </w:r>
+      <w:r>
+        <w:rPr>
+          <w:b/>
+          <w:highlight w:val="yellow"/>
+        </w:rPr>
+        <w:t xml:space="preserve">This item has been recovered </w:t>
+      </w:r>
+      <w:r>
+        <w:rPr>
+          <w:highlight w:val="yellow"/>
+        </w:rPr>
+        <w:t>respectively</w:t>
+      </w:r>
+    </w:p>
+    <w:p>
+      <w:pPr>
+        <w:pStyle w:val="ListParagraph"/>
+        <w:ind w:left="0"/>
+        <w:jc w:val="center"/>
+      </w:pPr>
+      <w:r>
+        <w:rPr>
+          <w:noProof/>
+        </w:rPr>
+        <w:lastRenderedPageBreak/>
+        <w:drawing>
+          <wp:inline distT="0" distB="0" distL="0" distR="0" wp14:anchorId="2F902D13" wp14:editId="44DF3A4C">
+            <wp:extent cx="3195873" cy="2997729"/>
+            <wp:effectExtent l="114300" t="101600" r="119380" b="127000"/>
+            <wp:docPr id="2" name="Picture 2"/>
+            <wp:cNvGraphicFramePr>
+              <a:graphicFrameLocks xmlns:a="http://schemas.openxmlformats.org/drawingml/2006/main" noChangeAspect="1"/>
+            </wp:cNvGraphicFramePr>
+            <a:graphic xmlns:a="http://schemas.openxmlformats.org/drawingml/2006/main">
+              <a:graphicData uri="http://schemas.openxmlformats.org/drawingml/2006/picture">
+                <pic:pic xmlns:pic="http://schemas.openxmlformats.org/drawingml/2006/picture">
+                  <pic:nvPicPr>
+                    <pic:cNvPr id="2" name="Screen Shot 2019-01-23 at 3.50.59 PM.png"/>
+                    <pic:cNvPicPr/>
+                  </pic:nvPicPr>
+                  <pic:blipFill>
+                    <a:blip r:embed="rId12" cstate="print">
+                      <a:extLst>
+                        <a:ext uri="{28A0092B-C50C-407E-A947-70E740481C1C}">
+                          <a14:useLocalDpi xmlns:a14="http://schemas.microsoft.com/office/drawing/2010/main" val="0"/>
+                        </a:ext>
+                      </a:extLst>
+                    </a:blip>
+                    <a:stretch>
+                      <a:fillRect/>
+                    </a:stretch>
+                  </pic:blipFill>
+                  <pic:spPr>
+                    <a:xfrm>
+                      <a:off x="0" y="0"/>
+                      <a:ext cx="3260891" cy="3058716"/>
+                    </a:xfrm>
+                    <a:prstGeom prst="rect">
+                      <a:avLst/>
+                    </a:prstGeom>
+                    <a:effectLst>
+                      <a:outerShdw blurRad="127000" dist="12700" dir="5400000" algn="ctr" rotWithShape="0">
+                        <a:srgbClr val="000000">
+                          <a:alpha val="43137"/>
+                        </a:srgbClr>
+                      </a:outerShdw>
+                    </a:effectLst>
+                  </pic:spPr>
+                </pic:pic>
+              </a:graphicData>
+            </a:graphic>
+          </wp:inline>
+        </w:drawing>
+      </w:r>
+    </w:p>
+    <w:p>
+      <w:pPr>
+        <w:pStyle w:val="Heading3"/>
+      </w:pPr>
+    </w:p>
+    <w:p/>
+    <w:p>
+      <w:pPr>
+        <w:pStyle w:val="Heading3"/>
+      </w:pPr>
+      <w:r>
+        <w:t>As Account B (matcher) I can view items interacted with as well as view my available rewards and withdraw these</w:t>
+      </w:r>
+    </w:p>
+    <w:p>
+      <w:pPr>
+        <w:pStyle w:val="ListParagraph"/>
+        <w:numPr>
+          <w:ilvl w:val="0"/>
+          <w:numId w:val="7"/>
+        </w:numPr>
+      </w:pPr>
+      <w:r>
+        <w:t xml:space="preserve">Ensure you can navigate to the </w:t>
+      </w:r>
+      <w:r>
+        <w:rPr>
+          <w:b/>
+        </w:rPr>
+        <w:t>My LAF</w:t>
+      </w:r>
+      <w:r>
+        <w:t xml:space="preserve"> page (</w:t>
+      </w:r>
+      <w:hyperlink r:id="rId13" w:history="1">
+        <w:r>
+          <w:rPr>
+            <w:rStyle w:val="Hyperlink"/>
+          </w:rPr>
+          <w:t>http://localhost:3000/mylaf</w:t>
+        </w:r>
+      </w:hyperlink>
+      <w:r>
+        <w:t>)</w:t>
+      </w:r>
+    </w:p>
+    <w:p>
+      <w:pPr>
+        <w:pStyle w:val="ListParagraph"/>
+        <w:numPr>
+          <w:ilvl w:val="0"/>
+          <w:numId w:val="7"/>
+        </w:numPr>
+      </w:pPr>
+      <w:r>
+        <w:t xml:space="preserve">The account under the </w:t>
+      </w:r>
+      <w:proofErr w:type="spellStart"/>
+      <w:r>
+        <w:t>blockies</w:t>
+      </w:r>
+      <w:proofErr w:type="spellEnd"/>
+      <w:r>
+        <w:t xml:space="preserve"> identifier should be the account authenticated with </w:t>
+      </w:r>
+      <w:proofErr w:type="spellStart"/>
+      <w:r>
+        <w:t>MetaMask</w:t>
+      </w:r>
+      <w:proofErr w:type="spellEnd"/>
+    </w:p>
+    <w:p>
+      <w:pPr>
+        <w:pStyle w:val="ListParagraph"/>
+        <w:numPr>
+          <w:ilvl w:val="0"/>
+          <w:numId w:val="7"/>
+        </w:numPr>
+      </w:pPr>
+      <w:r>
+        <w:t>All item you interacted with in the registry should be listed on this page</w:t>
+      </w:r>
+    </w:p>
+    <w:p>
+      <w:pPr>
+        <w:pStyle w:val="ListParagraph"/>
+        <w:numPr>
+          <w:ilvl w:val="0"/>
+          <w:numId w:val="7"/>
+        </w:numPr>
+      </w:pPr>
+      <w:r>
+        <w:t>If you have a claimable reward balance, this balance should be shown in a red segment along with green a Withdraw Now button</w:t>
+      </w:r>
+    </w:p>
+    <w:p>
+      <w:pPr>
+        <w:pStyle w:val="ListParagraph"/>
+        <w:numPr>
+          <w:ilvl w:val="0"/>
+          <w:numId w:val="7"/>
+        </w:numPr>
+      </w:pPr>
+      <w:r>
+        <w:t xml:space="preserve">Clicking on </w:t>
+      </w:r>
+      <w:r>
+        <w:t>Withdraw Now</w:t>
       </w:r>
       <w:r>
         <w:t xml:space="preserve"> </w:t>
       </w:r>
       <w:r>
-        <w:t>A</w:t>
-      </w:r>
-      <w:r>
-        <w:t xml:space="preserve"> (</w:t>
-      </w:r>
-      <w:r>
-        <w:t>creator</w:t>
-      </w:r>
-      <w:r>
-        <w:t xml:space="preserve">) I want </w:t>
-      </w:r>
-      <w:proofErr w:type="gramStart"/>
-      <w:r>
-        <w:t>confirm</w:t>
-      </w:r>
-      <w:proofErr w:type="gramEnd"/>
-      <w:r>
-        <w:t xml:space="preserve"> or reject a claim by Account B (matcher) that they have found my item based on the proof submitted</w:t>
-      </w:r>
-    </w:p>
-    <w:p>
-      <w:pPr>
-        <w:pStyle w:val="ListParagraph"/>
-        <w:numPr>
-          <w:ilvl w:val="0"/>
-          <w:numId w:val="6"/>
-        </w:numPr>
-      </w:pPr>
-      <w:r>
-        <w:t>Ensure you can navigate to a listing you created (reference p</w:t>
+        <w:t xml:space="preserve">should present a </w:t>
+      </w:r>
+      <w:proofErr w:type="spellStart"/>
+      <w:r>
+        <w:t>MetaMask</w:t>
+      </w:r>
+      <w:proofErr w:type="spellEnd"/>
+      <w:r>
+        <w:t xml:space="preserve"> transaction notification</w:t>
+      </w:r>
+    </w:p>
+    <w:p>
+      <w:pPr>
+        <w:pStyle w:val="ListParagraph"/>
+        <w:numPr>
+          <w:ilvl w:val="0"/>
+          <w:numId w:val="7"/>
+        </w:numPr>
+        <w:rPr>
+          <w:highlight w:val="yellow"/>
+        </w:rPr>
+      </w:pPr>
+      <w:r>
+        <w:rPr>
+          <w:highlight w:val="yellow"/>
+        </w:rPr>
+        <w:t>A confirmed transaction should result</w:t>
+      </w:r>
+      <w:r>
+        <w:rPr>
+          <w:highlight w:val="yellow"/>
+        </w:rPr>
+        <w:t xml:space="preserve"> in this notification removed as well as an ETH balance increase to your wallet</w:t>
+      </w:r>
+    </w:p>
+    <w:p>
+      <w:pPr>
+        <w:pStyle w:val="ListParagraph"/>
+        <w:ind w:left="0"/>
+        <w:jc w:val="center"/>
+      </w:pPr>
+      <w:r>
+        <w:rPr>
+          <w:noProof/>
+        </w:rPr>
+        <w:drawing>
+          <wp:inline distT="0" distB="0" distL="0" distR="0" wp14:anchorId="1AB3142C" wp14:editId="7A1515C5">
+            <wp:extent cx="3204927" cy="2988292"/>
+            <wp:effectExtent l="114300" t="101600" r="109855" b="123825"/>
+            <wp:docPr id="7" name="Picture 7"/>
+            <wp:cNvGraphicFramePr>
+              <a:graphicFrameLocks xmlns:a="http://schemas.openxmlformats.org/drawingml/2006/main" noChangeAspect="1"/>
+            </wp:cNvGraphicFramePr>
+            <a:graphic xmlns:a="http://schemas.openxmlformats.org/drawingml/2006/main">
+              <a:graphicData uri="http://schemas.openxmlformats.org/drawingml/2006/picture">
+                <pic:pic xmlns:pic="http://schemas.openxmlformats.org/drawingml/2006/picture">
+                  <pic:nvPicPr>
+                    <pic:cNvPr id="7" name="Screen Shot 2019-01-23 at 4.10.10 PM.png"/>
+                    <pic:cNvPicPr/>
+                  </pic:nvPicPr>
+                  <pic:blipFill>
+                    <a:blip r:embed="rId14" cstate="print">
+                      <a:extLst>
+                        <a:ext uri="{28A0092B-C50C-407E-A947-70E740481C1C}">
+                          <a14:useLocalDpi xmlns:a14="http://schemas.microsoft.com/office/drawing/2010/main" val="0"/>
+                        </a:ext>
+                      </a:extLst>
+                    </a:blip>
+                    <a:stretch>
+                      <a:fillRect/>
+                    </a:stretch>
+                  </pic:blipFill>
+                  <pic:spPr>
+                    <a:xfrm>
+                      <a:off x="0" y="0"/>
+                      <a:ext cx="3232807" cy="3014287"/>
+                    </a:xfrm>
+                    <a:prstGeom prst="rect">
+                      <a:avLst/>
+                    </a:prstGeom>
+                    <a:effectLst>
+                      <a:outerShdw blurRad="127000" dist="12700" dir="5400000" algn="ctr" rotWithShape="0">
+                        <a:srgbClr val="000000">
+                          <a:alpha val="43137"/>
+                        </a:srgbClr>
+                      </a:outerShdw>
+                    </a:effectLst>
+                  </pic:spPr>
+                </pic:pic>
+              </a:graphicData>
+            </a:graphic>
+          </wp:inline>
+        </w:drawing>
       </w:r>
       <w:bookmarkStart w:id="0" w:name="_GoBack"/>
       <w:bookmarkEnd w:id="0"/>
-      <w:r>
-        <w:t>revious story)</w:t>
-      </w:r>
-    </w:p>
-    <w:p>
-      <w:pPr>
-        <w:pStyle w:val="ListParagraph"/>
-        <w:numPr>
-          <w:ilvl w:val="0"/>
-          <w:numId w:val="2"/>
-        </w:numPr>
-      </w:pPr>
-      <w:r>
-        <w:t xml:space="preserve">Clicking on Yes, this is my item </w:t>
-      </w:r>
-      <w:r>
-        <w:t xml:space="preserve">should present a </w:t>
-      </w:r>
-      <w:r>
-        <w:t>model with text area for exchange details</w:t>
-      </w:r>
-    </w:p>
-    <w:p>
-      <w:pPr>
-        <w:pStyle w:val="ListParagraph"/>
-        <w:numPr>
-          <w:ilvl w:val="0"/>
-          <w:numId w:val="2"/>
-        </w:numPr>
-      </w:pPr>
-      <w:r>
-        <w:t xml:space="preserve">Entering details and clicking </w:t>
-      </w:r>
-      <w:r>
-        <w:rPr>
-          <w:b/>
-        </w:rPr>
-        <w:t>Submit</w:t>
-      </w:r>
-      <w:r>
-        <w:t xml:space="preserve"> should present a </w:t>
-      </w:r>
-      <w:proofErr w:type="spellStart"/>
-      <w:r>
-        <w:t>MetaMask</w:t>
-      </w:r>
-      <w:proofErr w:type="spellEnd"/>
-      <w:r>
-        <w:t xml:space="preserve"> transaction notification</w:t>
-      </w:r>
-    </w:p>
-    <w:p>
-      <w:pPr>
-        <w:pStyle w:val="ListParagraph"/>
-        <w:numPr>
-          <w:ilvl w:val="0"/>
-          <w:numId w:val="2"/>
-        </w:numPr>
-      </w:pPr>
-      <w:r>
-        <w:t xml:space="preserve">A confirmed transaction should result in the </w:t>
-      </w:r>
-      <w:r>
-        <w:t xml:space="preserve">item’s status and message changing </w:t>
-      </w:r>
-      <w:r>
-        <w:t xml:space="preserve">to </w:t>
-      </w:r>
-      <w:r>
-        <w:rPr>
-          <w:b/>
-        </w:rPr>
-        <w:t>Confirmed Found</w:t>
-      </w:r>
-      <w:r>
-        <w:t xml:space="preserve"> and </w:t>
-      </w:r>
-      <w:r>
-        <w:rPr>
-          <w:b/>
-        </w:rPr>
-        <w:t>Waiting for response from owner</w:t>
-      </w:r>
-      <w:r>
-        <w:t xml:space="preserve"> respectively</w:t>
-      </w:r>
-    </w:p>
-    <w:p>
-      <w:pPr>
-        <w:pStyle w:val="ListParagraph"/>
-        <w:numPr>
-          <w:ilvl w:val="0"/>
-          <w:numId w:val="6"/>
-        </w:numPr>
-      </w:pPr>
     </w:p>
     <w:p/>
     <w:p/>
-    <w:p>
-      <w:pPr>
-        <w:pStyle w:val="ListParagraph"/>
-        <w:jc w:val="center"/>
-      </w:pPr>
-    </w:p>
     <w:sectPr>
       <w:pgSz w:w="12240" w:h="15840"/>
       <w:pgMar w:top="738" w:right="720" w:bottom="702" w:left="720" w:header="720" w:footer="720" w:gutter="0"/>
@@ -1663,6 +2047,119 @@
     <w:nsid w:val="5E60426D"/>
     <w:multiLevelType w:val="hybridMultilevel"/>
     <w:tmpl w:val="1832956C"/>
+    <w:lvl w:ilvl="0" w:tplc="04090001">
+      <w:start w:val="1"/>
+      <w:numFmt w:val="bullet"/>
+      <w:lvlText w:val=""/>
+      <w:lvlJc w:val="left"/>
+      <w:pPr>
+        <w:ind w:left="720" w:hanging="360"/>
+      </w:pPr>
+      <w:rPr>
+        <w:rFonts w:ascii="Symbol" w:hAnsi="Symbol" w:hint="default"/>
+      </w:rPr>
+    </w:lvl>
+    <w:lvl w:ilvl="1" w:tplc="04090003" w:tentative="1">
+      <w:start w:val="1"/>
+      <w:numFmt w:val="bullet"/>
+      <w:lvlText w:val="o"/>
+      <w:lvlJc w:val="left"/>
+      <w:pPr>
+        <w:ind w:left="1440" w:hanging="360"/>
+      </w:pPr>
+      <w:rPr>
+        <w:rFonts w:ascii="Courier New" w:hAnsi="Courier New" w:cs="Courier New" w:hint="default"/>
+      </w:rPr>
+    </w:lvl>
+    <w:lvl w:ilvl="2" w:tplc="04090005" w:tentative="1">
+      <w:start w:val="1"/>
+      <w:numFmt w:val="bullet"/>
+      <w:lvlText w:val=""/>
+      <w:lvlJc w:val="left"/>
+      <w:pPr>
+        <w:ind w:left="2160" w:hanging="360"/>
+      </w:pPr>
+      <w:rPr>
+        <w:rFonts w:ascii="Wingdings" w:hAnsi="Wingdings" w:hint="default"/>
+      </w:rPr>
+    </w:lvl>
+    <w:lvl w:ilvl="3" w:tplc="04090001" w:tentative="1">
+      <w:start w:val="1"/>
+      <w:numFmt w:val="bullet"/>
+      <w:lvlText w:val=""/>
+      <w:lvlJc w:val="left"/>
+      <w:pPr>
+        <w:ind w:left="2880" w:hanging="360"/>
+      </w:pPr>
+      <w:rPr>
+        <w:rFonts w:ascii="Symbol" w:hAnsi="Symbol" w:hint="default"/>
+      </w:rPr>
+    </w:lvl>
+    <w:lvl w:ilvl="4" w:tplc="04090003" w:tentative="1">
+      <w:start w:val="1"/>
+      <w:numFmt w:val="bullet"/>
+      <w:lvlText w:val="o"/>
+      <w:lvlJc w:val="left"/>
+      <w:pPr>
+        <w:ind w:left="3600" w:hanging="360"/>
+      </w:pPr>
+      <w:rPr>
+        <w:rFonts w:ascii="Courier New" w:hAnsi="Courier New" w:cs="Courier New" w:hint="default"/>
+      </w:rPr>
+    </w:lvl>
+    <w:lvl w:ilvl="5" w:tplc="04090005" w:tentative="1">
+      <w:start w:val="1"/>
+      <w:numFmt w:val="bullet"/>
+      <w:lvlText w:val=""/>
+      <w:lvlJc w:val="left"/>
+      <w:pPr>
+        <w:ind w:left="4320" w:hanging="360"/>
+      </w:pPr>
+      <w:rPr>
+        <w:rFonts w:ascii="Wingdings" w:hAnsi="Wingdings" w:hint="default"/>
+      </w:rPr>
+    </w:lvl>
+    <w:lvl w:ilvl="6" w:tplc="04090001" w:tentative="1">
+      <w:start w:val="1"/>
+      <w:numFmt w:val="bullet"/>
+      <w:lvlText w:val=""/>
+      <w:lvlJc w:val="left"/>
+      <w:pPr>
+        <w:ind w:left="5040" w:hanging="360"/>
+      </w:pPr>
+      <w:rPr>
+        <w:rFonts w:ascii="Symbol" w:hAnsi="Symbol" w:hint="default"/>
+      </w:rPr>
+    </w:lvl>
+    <w:lvl w:ilvl="7" w:tplc="04090003" w:tentative="1">
+      <w:start w:val="1"/>
+      <w:numFmt w:val="bullet"/>
+      <w:lvlText w:val="o"/>
+      <w:lvlJc w:val="left"/>
+      <w:pPr>
+        <w:ind w:left="5760" w:hanging="360"/>
+      </w:pPr>
+      <w:rPr>
+        <w:rFonts w:ascii="Courier New" w:hAnsi="Courier New" w:cs="Courier New" w:hint="default"/>
+      </w:rPr>
+    </w:lvl>
+    <w:lvl w:ilvl="8" w:tplc="04090005" w:tentative="1">
+      <w:start w:val="1"/>
+      <w:numFmt w:val="bullet"/>
+      <w:lvlText w:val=""/>
+      <w:lvlJc w:val="left"/>
+      <w:pPr>
+        <w:ind w:left="6480" w:hanging="360"/>
+      </w:pPr>
+      <w:rPr>
+        <w:rFonts w:ascii="Wingdings" w:hAnsi="Wingdings" w:hint="default"/>
+      </w:rPr>
+    </w:lvl>
+  </w:abstractNum>
+  <w:abstractNum w:abstractNumId="6" w15:restartNumberingAfterBreak="0">
+    <w:nsid w:val="72336F08"/>
+    <w:multiLevelType w:val="hybridMultilevel"/>
+    <w:tmpl w:val="96DC0788"/>
     <w:lvl w:ilvl="0" w:tplc="04090001">
       <w:start w:val="1"/>
       <w:numFmt w:val="bullet"/>
@@ -1789,6 +2286,9 @@
   </w:num>
   <w:num w:numId="6">
     <w:abstractNumId w:val="3"/>
+  </w:num>
+  <w:num w:numId="7">
+    <w:abstractNumId w:val="6"/>
   </w:num>
 </w:numbering>
 </file>

</xml_diff>